<commit_message>
nop bai tap function 22/9
</commit_message>
<xml_diff>
--- a/module_1/bao_cao_hang_tuan/C0823G1-LeVanDo2.docx
+++ b/module_1/bao_cao_hang_tuan/C0823G1-LeVanDo2.docx
@@ -314,7 +314,7 @@
                 <w:szCs w:val="26"/>
                 <w:lang w:val="en-US"/>
               </w:rPr>
-              <w:t>14/9/2023</w:t>
+              <w:t>21/9/2023</w:t>
             </w:r>
           </w:p>
         </w:tc>
@@ -389,7 +389,7 @@
                 <w:szCs w:val="26"/>
                 <w:lang w:val="en-US"/>
               </w:rPr>
-              <w:t>8/9/2023</w:t>
+              <w:t>14/9/2023</w:t>
             </w:r>
           </w:p>
         </w:tc>
@@ -464,7 +464,7 @@
                 <w:szCs w:val="26"/>
                 <w:lang w:val="en-US"/>
               </w:rPr>
-              <w:t>14/9/2023</w:t>
+              <w:t>21/9/2023</w:t>
             </w:r>
           </w:p>
         </w:tc>
@@ -1678,11 +1678,11 @@
             </w:pPr>
             <w:r>
               <w:rPr>
-                <w:rFonts w:hint="eastAsia" w:ascii="MS Gothic" w:hAnsi="MS Gothic" w:eastAsia="MS Gothic" w:cs="MS Gothic"/>
-                <w:sz w:val="26"/>
-                <w:szCs w:val="26"/>
-              </w:rPr>
-              <w:t>✕</w:t>
+                <w:rFonts w:ascii="Times New Roman" w:hAnsi="Times New Roman" w:cs="Times New Roman"/>
+                <w:sz w:val="26"/>
+                <w:szCs w:val="26"/>
+              </w:rPr>
+              <w:t>O</w:t>
             </w:r>
           </w:p>
         </w:tc>
@@ -2785,81 +2785,6 @@
           <w:p>
             <w:pPr>
               <w:pStyle w:val="10"/>
-              <w:numPr>
-                <w:ilvl w:val="0"/>
-                <w:numId w:val="1"/>
-              </w:numPr>
-              <w:rPr>
-                <w:rFonts w:ascii="Times New Roman" w:hAnsi="Times New Roman" w:cs="Times New Roman"/>
-                <w:sz w:val="26"/>
-                <w:szCs w:val="26"/>
-              </w:rPr>
-            </w:pPr>
-            <w:r>
-              <w:rPr>
-                <w:rFonts w:hint="default" w:ascii="Times New Roman" w:hAnsi="Times New Roman"/>
-                <w:sz w:val="26"/>
-                <w:szCs w:val="26"/>
-              </w:rPr>
-              <w:t xml:space="preserve">Hoàn thành khoá học </w:t>
-            </w:r>
-            <w:r>
-              <w:rPr>
-                <w:rFonts w:hint="default" w:ascii="Times New Roman" w:hAnsi="Times New Roman"/>
-                <w:sz w:val="26"/>
-                <w:szCs w:val="26"/>
-                <w:lang w:val="en-US"/>
-              </w:rPr>
-              <w:t>Form-table</w:t>
-            </w:r>
-          </w:p>
-          <w:p>
-            <w:pPr>
-              <w:pStyle w:val="10"/>
-              <w:numPr>
-                <w:ilvl w:val="0"/>
-                <w:numId w:val="1"/>
-              </w:numPr>
-              <w:rPr>
-                <w:rFonts w:ascii="Times New Roman" w:hAnsi="Times New Roman" w:cs="Times New Roman"/>
-                <w:sz w:val="26"/>
-                <w:szCs w:val="26"/>
-              </w:rPr>
-            </w:pPr>
-            <w:r>
-              <w:rPr>
-                <w:rFonts w:hint="default" w:ascii="Times New Roman" w:hAnsi="Times New Roman"/>
-                <w:sz w:val="26"/>
-                <w:szCs w:val="26"/>
-              </w:rPr>
-              <w:t>Hoàn thành khoá học Tổng quan JavaScript</w:t>
-            </w:r>
-          </w:p>
-          <w:p>
-            <w:pPr>
-              <w:pStyle w:val="10"/>
-              <w:numPr>
-                <w:ilvl w:val="0"/>
-                <w:numId w:val="1"/>
-              </w:numPr>
-              <w:rPr>
-                <w:rFonts w:ascii="Times New Roman" w:hAnsi="Times New Roman" w:cs="Times New Roman"/>
-                <w:sz w:val="26"/>
-                <w:szCs w:val="26"/>
-              </w:rPr>
-            </w:pPr>
-            <w:r>
-              <w:rPr>
-                <w:rFonts w:hint="default" w:ascii="Times New Roman" w:hAnsi="Times New Roman"/>
-                <w:sz w:val="26"/>
-                <w:szCs w:val="26"/>
-              </w:rPr>
-              <w:t>Hoàn thành khoá học Biến, kiểu dữ liệu và toán tử</w:t>
-            </w:r>
-          </w:p>
-          <w:p>
-            <w:pPr>
-              <w:pStyle w:val="10"/>
               <w:widowControl w:val="0"/>
               <w:numPr>
                 <w:ilvl w:val="0"/>
@@ -2867,29 +2792,138 @@
               </w:numPr>
               <w:autoSpaceDE w:val="0"/>
               <w:autoSpaceDN w:val="0"/>
-              <w:ind w:firstLine="390" w:firstLineChars="150"/>
-              <w:rPr>
-                <w:rFonts w:ascii="Times New Roman" w:hAnsi="Times New Roman" w:cs="Times New Roman"/>
-                <w:sz w:val="26"/>
-                <w:szCs w:val="26"/>
-              </w:rPr>
-            </w:pPr>
-            <w:r>
               <w:rPr>
                 <w:rFonts w:hint="default" w:ascii="Times New Roman" w:hAnsi="Times New Roman"/>
                 <w:sz w:val="26"/>
                 <w:szCs w:val="26"/>
                 <w:lang w:val="en-US"/>
               </w:rPr>
-              <w:t xml:space="preserve">-    </w:t>
+            </w:pPr>
+            <w:r>
+              <w:rPr>
+                <w:rFonts w:hint="default" w:ascii="Times New Roman" w:hAnsi="Times New Roman" w:cs="Times New Roman"/>
+                <w:sz w:val="26"/>
+                <w:szCs w:val="26"/>
+                <w:lang w:val="en-US"/>
+              </w:rPr>
+              <w:t xml:space="preserve">-Học được </w:t>
             </w:r>
             <w:r>
               <w:rPr>
                 <w:rFonts w:hint="default" w:ascii="Times New Roman" w:hAnsi="Times New Roman"/>
                 <w:sz w:val="26"/>
                 <w:szCs w:val="26"/>
-              </w:rPr>
-              <w:t>Cấu trúc điều kiện 1</w:t>
+                <w:lang w:val="en-US"/>
+              </w:rPr>
+              <w:t xml:space="preserve">Vòng lặp for , while , do while </w:t>
+            </w:r>
+          </w:p>
+          <w:p>
+            <w:pPr>
+              <w:pStyle w:val="10"/>
+              <w:widowControl w:val="0"/>
+              <w:numPr>
+                <w:ilvl w:val="0"/>
+                <w:numId w:val="0"/>
+              </w:numPr>
+              <w:autoSpaceDE w:val="0"/>
+              <w:autoSpaceDN w:val="0"/>
+              <w:rPr>
+                <w:rFonts w:hint="default" w:ascii="Times New Roman" w:hAnsi="Times New Roman"/>
+                <w:sz w:val="26"/>
+                <w:szCs w:val="26"/>
+                <w:lang w:val="en-US"/>
+              </w:rPr>
+            </w:pPr>
+            <w:r>
+              <w:rPr>
+                <w:rFonts w:hint="default" w:ascii="Times New Roman" w:hAnsi="Times New Roman"/>
+                <w:sz w:val="26"/>
+                <w:szCs w:val="26"/>
+                <w:lang w:val="en-US"/>
+              </w:rPr>
+              <w:t>- sử dụng các vòng lặp lồng nhau</w:t>
+            </w:r>
+          </w:p>
+          <w:p>
+            <w:pPr>
+              <w:pStyle w:val="10"/>
+              <w:widowControl w:val="0"/>
+              <w:numPr>
+                <w:ilvl w:val="0"/>
+                <w:numId w:val="0"/>
+              </w:numPr>
+              <w:autoSpaceDE w:val="0"/>
+              <w:autoSpaceDN w:val="0"/>
+              <w:rPr>
+                <w:rFonts w:hint="default" w:ascii="Times New Roman" w:hAnsi="Times New Roman"/>
+                <w:sz w:val="26"/>
+                <w:szCs w:val="26"/>
+                <w:lang w:val="en-US"/>
+              </w:rPr>
+            </w:pPr>
+            <w:r>
+              <w:rPr>
+                <w:rFonts w:hint="default" w:ascii="Times New Roman" w:hAnsi="Times New Roman"/>
+                <w:sz w:val="26"/>
+                <w:szCs w:val="26"/>
+                <w:lang w:val="en-US"/>
+              </w:rPr>
+              <w:t xml:space="preserve">- Học mảng 1 chiều và 2 chiều </w:t>
+            </w:r>
+          </w:p>
+          <w:p>
+            <w:pPr>
+              <w:pStyle w:val="10"/>
+              <w:widowControl w:val="0"/>
+              <w:numPr>
+                <w:ilvl w:val="0"/>
+                <w:numId w:val="0"/>
+              </w:numPr>
+              <w:autoSpaceDE w:val="0"/>
+              <w:autoSpaceDN w:val="0"/>
+              <w:rPr>
+                <w:rFonts w:hint="default" w:ascii="Times New Roman" w:hAnsi="Times New Roman"/>
+                <w:sz w:val="26"/>
+                <w:szCs w:val="26"/>
+                <w:lang w:val="en-US"/>
+              </w:rPr>
+            </w:pPr>
+            <w:r>
+              <w:rPr>
+                <w:rFonts w:hint="default" w:ascii="Times New Roman" w:hAnsi="Times New Roman"/>
+                <w:sz w:val="26"/>
+                <w:szCs w:val="26"/>
+                <w:lang w:val="en-US"/>
+              </w:rPr>
+              <w:t>-Thao tác với mảng</w:t>
+            </w:r>
+          </w:p>
+          <w:p>
+            <w:pPr>
+              <w:pStyle w:val="10"/>
+              <w:widowControl w:val="0"/>
+              <w:numPr>
+                <w:ilvl w:val="0"/>
+                <w:numId w:val="0"/>
+              </w:numPr>
+              <w:autoSpaceDE w:val="0"/>
+              <w:autoSpaceDN w:val="0"/>
+              <w:rPr>
+                <w:rFonts w:hint="default" w:ascii="Times New Roman" w:hAnsi="Times New Roman"/>
+                <w:sz w:val="26"/>
+                <w:szCs w:val="26"/>
+                <w:lang w:val="en-US"/>
+              </w:rPr>
+            </w:pPr>
+            <w:r>
+              <w:rPr>
+                <w:rFonts w:hint="default" w:ascii="Times New Roman" w:hAnsi="Times New Roman"/>
+                <w:sz w:val="26"/>
+                <w:szCs w:val="26"/>
+                <w:lang w:val="en-US"/>
+              </w:rPr>
+              <w:t>- Sử dụng các hàm có sẵn trong mảng</w:t>
             </w:r>
           </w:p>
         </w:tc>
@@ -2914,76 +2948,47 @@
                 <w:szCs w:val="26"/>
                 <w:lang w:val="en-US"/>
               </w:rPr>
-              <w:t>- hoàn thành các bài tập</w:t>
-            </w:r>
-            <w:r>
+              <w:t xml:space="preserve">-Làm và thao tác với mảng </w:t>
+            </w:r>
+          </w:p>
+          <w:p>
+            <w:pPr>
+              <w:pStyle w:val="10"/>
               <w:rPr>
                 <w:rFonts w:hint="default" w:ascii="Times New Roman" w:hAnsi="Times New Roman"/>
                 <w:sz w:val="26"/>
                 <w:szCs w:val="26"/>
                 <w:lang w:val="en-US"/>
               </w:rPr>
-              <w:t xml:space="preserve"> cấu trúc điều kiện 1 và 2</w:t>
-            </w:r>
-          </w:p>
-          <w:p>
-            <w:pPr>
-              <w:pStyle w:val="10"/>
+            </w:pPr>
+            <w:r>
               <w:rPr>
                 <w:rFonts w:hint="default" w:ascii="Times New Roman" w:hAnsi="Times New Roman"/>
                 <w:sz w:val="26"/>
                 <w:szCs w:val="26"/>
                 <w:lang w:val="en-US"/>
               </w:rPr>
-            </w:pPr>
-            <w:r>
+              <w:t>-Dùng được các hàm có sẵn trong javascript</w:t>
+            </w:r>
+          </w:p>
+          <w:p>
+            <w:pPr>
+              <w:pStyle w:val="10"/>
               <w:rPr>
                 <w:rFonts w:hint="default" w:ascii="Times New Roman" w:hAnsi="Times New Roman"/>
                 <w:sz w:val="26"/>
                 <w:szCs w:val="26"/>
                 <w:lang w:val="en-US"/>
               </w:rPr>
-              <w:t>- thực hành về form và table</w:t>
-            </w:r>
-          </w:p>
-          <w:p>
-            <w:pPr>
-              <w:pStyle w:val="10"/>
+            </w:pPr>
+            <w:r>
               <w:rPr>
                 <w:rFonts w:hint="default" w:ascii="Times New Roman" w:hAnsi="Times New Roman"/>
                 <w:sz w:val="26"/>
                 <w:szCs w:val="26"/>
                 <w:lang w:val="en-US"/>
               </w:rPr>
-            </w:pPr>
-            <w:r>
-              <w:rPr>
-                <w:rFonts w:hint="default" w:ascii="Times New Roman" w:hAnsi="Times New Roman"/>
-                <w:sz w:val="26"/>
-                <w:szCs w:val="26"/>
-                <w:lang w:val="en-US"/>
-              </w:rPr>
-              <w:t>-bắt được các sự kiện onclick và onchange</w:t>
-            </w:r>
-          </w:p>
-          <w:p>
-            <w:pPr>
-              <w:pStyle w:val="10"/>
-              <w:rPr>
-                <w:rFonts w:hint="default" w:ascii="Times New Roman" w:hAnsi="Times New Roman"/>
-                <w:sz w:val="26"/>
-                <w:szCs w:val="26"/>
-                <w:lang w:val="en-US"/>
-              </w:rPr>
-            </w:pPr>
-            <w:r>
-              <w:rPr>
-                <w:rFonts w:hint="default" w:ascii="Times New Roman" w:hAnsi="Times New Roman"/>
-                <w:sz w:val="26"/>
-                <w:szCs w:val="26"/>
-                <w:lang w:val="en-US"/>
-              </w:rPr>
-              <w:t>- phân biệt các kiểu dữ liệu</w:t>
+              <w:t>- Hiểu và áp dụng các vòng lặp để giải quyết bài tập</w:t>
             </w:r>
           </w:p>
         </w:tc>
@@ -4327,23 +4332,6 @@
                 <w:lang w:val="en-US"/>
               </w:rPr>
             </w:pPr>
-            <w:r>
-              <w:rPr>
-                <w:rFonts w:ascii="Times New Roman" w:hAnsi="Times New Roman" w:cs="Times New Roman"/>
-                <w:sz w:val="26"/>
-                <w:szCs w:val="26"/>
-              </w:rPr>
-              <w:t xml:space="preserve"> </w:t>
-            </w:r>
-            <w:r>
-              <w:rPr>
-                <w:rFonts w:hint="default" w:ascii="Times New Roman" w:hAnsi="Times New Roman" w:cs="Times New Roman"/>
-                <w:sz w:val="26"/>
-                <w:szCs w:val="26"/>
-                <w:lang w:val="en-US"/>
-              </w:rPr>
-              <w:t>Thẻ input có thể  dùng để trả về value còn button thì khác</w:t>
-            </w:r>
           </w:p>
         </w:tc>
         <w:tc>
@@ -4571,7 +4559,7 @@
                 <w:szCs w:val="26"/>
                 <w:lang w:val="en-US"/>
               </w:rPr>
-              <w:t>Onclik, onchange,khác nhau == và ===, quy tắc camel</w:t>
+              <w:t>push, splice,concat(), indexof</w:t>
             </w:r>
             <w:r>
               <w:rPr>
@@ -4590,26 +4578,7 @@
                 <w:szCs w:val="26"/>
                 <w:lang w:val="en-US"/>
               </w:rPr>
-              <w:t>, khác nhau I++ và ++I ,form</w:t>
-            </w:r>
-            <w:r>
-              <w:rPr>
-                <w:rFonts w:ascii="Times New Roman" w:hAnsi="Times New Roman" w:cs="Times New Roman"/>
-                <w:w w:val="105"/>
-                <w:sz w:val="26"/>
-                <w:szCs w:val="26"/>
-              </w:rPr>
-              <w:t xml:space="preserve">, </w:t>
-            </w:r>
-            <w:r>
-              <w:rPr>
-                <w:rFonts w:hint="default" w:ascii="Times New Roman" w:hAnsi="Times New Roman" w:cs="Times New Roman"/>
-                <w:w w:val="105"/>
-                <w:sz w:val="26"/>
-                <w:szCs w:val="26"/>
-                <w:lang w:val="en-US"/>
-              </w:rPr>
-              <w:t>switch case,return</w:t>
+              <w:t>, map ,for in , for of , fo each</w:t>
             </w:r>
             <w:r>
               <w:rPr>
@@ -5166,6 +5135,8 @@
                 <w:lang w:val="en-US"/>
               </w:rPr>
             </w:pPr>
+            <w:bookmarkStart w:id="0" w:name="_GoBack"/>
+            <w:bookmarkEnd w:id="0"/>
           </w:p>
         </w:tc>
         <w:tc>

</xml_diff>